<commit_message>
Minor fix in Write Up
</commit_message>
<xml_diff>
--- a/Tech Assessment Write Up.docx
+++ b/Tech Assessment Write Up.docx
@@ -50,7 +50,6 @@
           <w:numId w:val="2"/>
         </w:numPr>
       </w:pPr>
-      <w:proofErr w:type="gramStart"/>
       <w:r>
         <w:rPr>
           <w:b/>
@@ -59,11 +58,7 @@
         <w:t>Python</w:t>
       </w:r>
       <w:r>
-        <w:t xml:space="preserve"> :</w:t>
-      </w:r>
-      <w:proofErr w:type="gramEnd"/>
-      <w:r>
-        <w:t xml:space="preserve"> Enab</w:t>
+        <w:t xml:space="preserve"> : Enab</w:t>
       </w:r>
       <w:r>
         <w:t xml:space="preserve">led me with rapid development, therefore ideal for data parsing and scripting. We can extend data analytics aspect in future with libraries like pandas. </w:t>
@@ -77,7 +72,6 @@
           <w:numId w:val="2"/>
         </w:numPr>
       </w:pPr>
-      <w:proofErr w:type="gramStart"/>
       <w:r>
         <w:rPr>
           <w:b/>
@@ -86,11 +80,7 @@
         <w:t>Django</w:t>
       </w:r>
       <w:r>
-        <w:t xml:space="preserve"> :</w:t>
-      </w:r>
-      <w:proofErr w:type="gramEnd"/>
-      <w:r>
-        <w:t xml:space="preserve"> Django framework has built in ORMs, allowing for flexibility to interact with just using Python code. Ideal for storing structured data and querying/reporting. Django provides efficient bulk inserts and can be scaled for processing large batches of NEM12files asynchronously. In futures, it will be easy to implement authentication, access control, audit lo</w:t>
+        <w:t xml:space="preserve"> : Django framework has built in ORMs, allowing for flexibility to interact with just using Python code. Ideal for storing structured data and querying/reporting. Django provides efficient bulk inserts and can be scaled for processing large batches of NEM12files asynchronously. In futures, it will be easy to implement authentication, access control, audit lo</w:t>
       </w:r>
       <w:r>
         <w:t>gging etc.</w:t>
@@ -104,7 +94,6 @@
           <w:numId w:val="2"/>
         </w:numPr>
       </w:pPr>
-      <w:proofErr w:type="gramStart"/>
       <w:r>
         <w:rPr>
           <w:b/>
@@ -115,7 +104,6 @@
       <w:r>
         <w:t>:</w:t>
       </w:r>
-      <w:proofErr w:type="gramEnd"/>
       <w:r>
         <w:t xml:space="preserve"> For parallel execution, leveraging multiple CPU cores to improve performance.</w:t>
       </w:r>
@@ -128,7 +116,6 @@
           <w:numId w:val="2"/>
         </w:numPr>
       </w:pPr>
-      <w:proofErr w:type="gramStart"/>
       <w:r>
         <w:rPr>
           <w:b/>
@@ -139,24 +126,30 @@
       <w:r>
         <w:t>:</w:t>
       </w:r>
-      <w:proofErr w:type="gramEnd"/>
-      <w:r>
-        <w:t xml:space="preserve"> Used as database because easier to enforce business rules, example implementing c</w:t>
-      </w:r>
-      <w:r>
-        <w:t xml:space="preserve">omposite unique constraints </w:t>
-      </w:r>
-      <w:r>
-        <w:t>(</w:t>
+      <w:r>
+        <w:t xml:space="preserve"> Used as database because easier to enforce business rules, example implementing composite unique constraints (</w:t>
       </w:r>
       <w:proofErr w:type="spellStart"/>
-      <w:proofErr w:type="gramStart"/>
       <w:r>
         <w:rPr>
           <w:rStyle w:val="HTMLCode"/>
           <w:rFonts w:eastAsia="Calibri"/>
         </w:rPr>
-        <w:t>nem,</w:t>
+        <w:t>n</w:t>
+      </w:r>
+      <w:r>
+        <w:rPr>
+          <w:rStyle w:val="HTMLCode"/>
+          <w:rFonts w:eastAsia="Calibri"/>
+        </w:rPr>
+        <w:t>mi</w:t>
+      </w:r>
+      <w:r>
+        <w:rPr>
+          <w:rStyle w:val="HTMLCode"/>
+          <w:rFonts w:eastAsia="Calibri"/>
+        </w:rPr>
+        <w:t>,</w:t>
       </w:r>
       <w:r>
         <w:rPr>
@@ -173,17 +166,8 @@
         <w:t>p</w:t>
       </w:r>
       <w:proofErr w:type="spellEnd"/>
-      <w:proofErr w:type="gramEnd"/>
-      <w:r>
-        <w:t xml:space="preserve">). It is also better suited for high ingestion rates and large datasets as compared to MySQL/SQLite due to </w:t>
-      </w:r>
-      <w:proofErr w:type="gramStart"/>
-      <w:r>
-        <w:t>high-concurrency</w:t>
-      </w:r>
-      <w:proofErr w:type="gramEnd"/>
-      <w:r>
-        <w:t xml:space="preserve"> reads and writes without locking the tables. Support for parallel writes , bulk inserts and asynchronous commits is also better. </w:t>
+      <w:r>
+        <w:t xml:space="preserve">). It is also better suited for high ingestion rates and large datasets as compared to MySQL/SQLite due to high-concurrency reads and writes without locking the tables. Support for parallel writes , bulk inserts and asynchronous commits is also better. </w:t>
       </w:r>
     </w:p>
     <w:p>
@@ -421,10 +405,7 @@
         </w:numPr>
       </w:pPr>
       <w:r>
-        <w:t xml:space="preserve">The core logic sits in “services.py”. </w:t>
-      </w:r>
-      <w:r>
-        <w:t xml:space="preserve">Code adheres to the </w:t>
+        <w:t xml:space="preserve">The core logic sits in “services.py”. Code adheres to the </w:t>
       </w:r>
       <w:r>
         <w:rPr>
@@ -553,8 +534,6 @@
       <w:proofErr w:type="spellEnd"/>
       <w:r>
         <w:br/>
-      </w:r>
-      <w:r>
         <w:t xml:space="preserve">├── </w:t>
       </w:r>
       <w:proofErr w:type="spellStart"/>
@@ -690,16 +669,7 @@
         <w:t>│   ├── models.py</w:t>
       </w:r>
       <w:r>
-        <w:t xml:space="preserve">               </w:t>
-      </w:r>
-      <w:r>
-        <w:t xml:space="preserve">     </w:t>
-      </w:r>
-      <w:r>
-        <w:t xml:space="preserve">- </w:t>
-      </w:r>
-      <w:r>
-        <w:t>Database tables</w:t>
+        <w:t xml:space="preserve">                    - Database tables</w:t>
       </w:r>
     </w:p>
     <w:p>
@@ -821,15 +791,7 @@
         </w:numPr>
       </w:pPr>
       <w:r>
-        <w:t xml:space="preserve">Tried to follow SOLID principles for code writing, </w:t>
-      </w:r>
-      <w:proofErr w:type="gramStart"/>
-      <w:r>
-        <w:t>specially</w:t>
-      </w:r>
-      <w:proofErr w:type="gramEnd"/>
-      <w:r>
-        <w:t xml:space="preserve"> Single Responsibility and Open/Closed </w:t>
+        <w:t xml:space="preserve">Tried to follow SOLID principles for code writing, specially Single Responsibility and Open/Closed </w:t>
       </w:r>
       <w:r>
         <w:t>Principle</w:t>
@@ -844,15 +806,7 @@
         </w:numPr>
       </w:pPr>
       <w:r>
-        <w:t xml:space="preserve">Each method and class </w:t>
-      </w:r>
-      <w:proofErr w:type="gramStart"/>
-      <w:r>
-        <w:t>has</w:t>
-      </w:r>
-      <w:proofErr w:type="gramEnd"/>
-      <w:r>
-        <w:t xml:space="preserve"> a clear and limited scope of responsibility.</w:t>
+        <w:t>Each method and class has a clear and limited scope of responsibility.</w:t>
       </w:r>
       <w:r>
         <w:t xml:space="preserve"> Separating I/O, parsing and SQL generation reduces interdependencies</w:t>
@@ -1049,13 +1003,7 @@
         </w:numPr>
       </w:pPr>
       <w:r>
-        <w:t>Improve input validation and exception handling during parsing to reduce</w:t>
-      </w:r>
-      <w:r>
-        <w:t xml:space="preserve"> </w:t>
-      </w:r>
-      <w:r>
-        <w:t>silent failures.</w:t>
+        <w:t>Improve input validation and exception handling during parsing to reduce silent failures.</w:t>
       </w:r>
     </w:p>
     <w:p>
@@ -1156,10 +1104,7 @@
         <w:spacing w:before="100" w:beforeAutospacing="1" w:after="100" w:afterAutospacing="1"/>
       </w:pPr>
       <w:r>
-        <w:t xml:space="preserve">I discovered that </w:t>
-      </w:r>
-      <w:r>
-        <w:t xml:space="preserve">PostgreSQL has extensions like </w:t>
+        <w:t xml:space="preserve">I discovered that PostgreSQL has extensions like </w:t>
       </w:r>
       <w:proofErr w:type="spellStart"/>
       <w:r>
@@ -1422,10 +1367,7 @@
         </w:numPr>
       </w:pPr>
       <w:r>
-        <w:t>Evaluated using Django ORM and signals but chose plain SQL generation for portability.</w:t>
-      </w:r>
-      <w:r>
-        <w:t xml:space="preserve"> Also, it was specific requirement of the project.</w:t>
+        <w:t>Evaluated using Django ORM and signals but chose plain SQL generation for portability. Also, it was specific requirement of the project.</w:t>
       </w:r>
     </w:p>
     <w:p>

</xml_diff>